<commit_message>
Add Ata de Reunicao Sprint 2 - PDF Add Registro de Teste para o Login
</commit_message>
<xml_diff>
--- a/atas/Etapa2/ADS - Ata de Reunião.docx
+++ b/atas/Etapa2/ADS - Ata de Reunião.docx
@@ -17,9 +17,9 @@
         <w:tblLook w:val="04a0" w:noHBand="0" w:noVBand="1" w:firstColumn="1" w:lastRow="0" w:lastColumn="0" w:firstRow="1"/>
       </w:tblPr>
       <w:tblGrid>
-        <w:gridCol w:w="2800"/>
+        <w:gridCol w:w="2799"/>
         <w:gridCol w:w="1561"/>
-        <w:gridCol w:w="1572"/>
+        <w:gridCol w:w="1573"/>
         <w:gridCol w:w="412"/>
         <w:gridCol w:w="2309"/>
       </w:tblGrid>
@@ -89,39 +89,7 @@
                 <w:sz w:val="22"/>
                 <w:szCs w:val="22"/>
               </w:rPr>
-              <w:t>Data:</w:t>
-            </w:r>
-            <w:r>
-              <w:rPr>
-                <w:rFonts w:eastAsia="Calibri" w:ascii="Calibri" w:hAnsi="Calibri"/>
-                <w:sz w:val="22"/>
-                <w:szCs w:val="22"/>
-              </w:rPr>
-              <w:t>17</w:t>
-            </w:r>
-            <w:r>
-              <w:rPr>
-                <w:rFonts w:eastAsia="Calibri" w:ascii="Calibri" w:hAnsi="Calibri"/>
-                <w:sz w:val="22"/>
-                <w:szCs w:val="22"/>
-              </w:rPr>
-              <w:t>/0</w:t>
-            </w:r>
-            <w:r>
-              <w:rPr>
-                <w:rFonts w:eastAsia="Calibri" w:ascii="Calibri" w:hAnsi="Calibri"/>
-                <w:sz w:val="22"/>
-                <w:szCs w:val="22"/>
-              </w:rPr>
-              <w:t>9</w:t>
-            </w:r>
-            <w:r>
-              <w:rPr>
-                <w:rFonts w:eastAsia="Calibri" w:ascii="Calibri" w:hAnsi="Calibri"/>
-                <w:sz w:val="22"/>
-                <w:szCs w:val="22"/>
-              </w:rPr>
-              <w:t>/2025</w:t>
+              <w:t>Data:17/09/2025</w:t>
             </w:r>
           </w:p>
         </w:tc>
@@ -155,15 +123,7 @@
                 <w:sz w:val="22"/>
                 <w:szCs w:val="22"/>
               </w:rPr>
-              <w:t>Hora: 2</w:t>
-            </w:r>
-            <w:r>
-              <w:rPr>
-                <w:rFonts w:eastAsia="Calibri" w:ascii="Calibri" w:hAnsi="Calibri"/>
-                <w:sz w:val="22"/>
-                <w:szCs w:val="22"/>
-              </w:rPr>
-              <w:t>1:30</w:t>
+              <w:t>Hora: 21:30</w:t>
             </w:r>
           </w:p>
         </w:tc>
@@ -197,15 +157,7 @@
                 <w:sz w:val="22"/>
                 <w:szCs w:val="22"/>
               </w:rPr>
-              <w:t xml:space="preserve">Local:Virtual via </w:t>
-            </w:r>
-            <w:r>
-              <w:rPr>
-                <w:rFonts w:eastAsia="Calibri" w:ascii="Calibri" w:hAnsi="Calibri"/>
-                <w:sz w:val="22"/>
-                <w:szCs w:val="22"/>
-              </w:rPr>
-              <w:t>Google</w:t>
+              <w:t>Local:Virtual via Google</w:t>
             </w:r>
           </w:p>
         </w:tc>
@@ -254,7 +206,7 @@
         </w:trPr>
         <w:tc>
           <w:tcPr>
-            <w:tcW w:w="2800" w:type="dxa"/>
+            <w:tcW w:w="2799" w:type="dxa"/>
             <w:tcBorders>
               <w:top w:val="single" w:sz="4" w:space="0" w:color="000000"/>
               <w:left w:val="single" w:sz="4" w:space="0" w:color="000000"/>
@@ -284,7 +236,7 @@
         </w:tc>
         <w:tc>
           <w:tcPr>
-            <w:tcW w:w="3133" w:type="dxa"/>
+            <w:tcW w:w="3134" w:type="dxa"/>
             <w:gridSpan w:val="2"/>
             <w:tcBorders>
               <w:top w:val="single" w:sz="4" w:space="0" w:color="000000"/>
@@ -349,7 +301,7 @@
         <w:trPr/>
         <w:tc>
           <w:tcPr>
-            <w:tcW w:w="2800" w:type="dxa"/>
+            <w:tcW w:w="2799" w:type="dxa"/>
             <w:tcBorders>
               <w:top w:val="single" w:sz="4" w:space="0" w:color="000000"/>
               <w:left w:val="single" w:sz="4" w:space="0" w:color="000000"/>
@@ -379,7 +331,7 @@
         </w:tc>
         <w:tc>
           <w:tcPr>
-            <w:tcW w:w="3133" w:type="dxa"/>
+            <w:tcW w:w="3134" w:type="dxa"/>
             <w:gridSpan w:val="2"/>
             <w:tcBorders>
               <w:top w:val="single" w:sz="4" w:space="0" w:color="000000"/>
@@ -394,6 +346,20 @@
               <w:pStyle w:val="Normal"/>
               <w:rPr>
                 <w:rFonts w:ascii="sf ui displayregular" w:hAnsi="sf ui displayregular"/>
+                <w:b w:val="false"/>
+                <w:bCs w:val="false"/>
+                <w:i w:val="false"/>
+                <w:i w:val="false"/>
+                <w:caps w:val="false"/>
+                <w:smallCaps w:val="false"/>
+                <w:color w:val="000000"/>
+                <w:spacing w:val="0"/>
+                <w:sz w:val="21"/>
+              </w:rPr>
+            </w:pPr>
+            <w:r>
+              <w:rPr>
+                <w:rFonts w:eastAsia="Calibri" w:ascii="Calibri" w:hAnsi="Calibri"/>
                 <w:b w:val="false"/>
                 <w:bCs w:val="false"/>
                 <w:i w:val="false"/>
@@ -401,19 +367,6 @@
                 <w:smallCaps w:val="false"/>
                 <w:color w:val="000000"/>
                 <w:spacing w:val="0"/>
-                <w:sz w:val="21"/>
-              </w:rPr>
-            </w:pPr>
-            <w:r>
-              <w:rPr>
-                <w:rFonts w:eastAsia="Calibri" w:ascii="Calibri" w:hAnsi="Calibri"/>
-                <w:b w:val="false"/>
-                <w:bCs w:val="false"/>
-                <w:i w:val="false"/>
-                <w:caps w:val="false"/>
-                <w:smallCaps w:val="false"/>
-                <w:color w:val="000000"/>
-                <w:spacing w:val="0"/>
                 <w:sz w:val="20"/>
                 <w:szCs w:val="20"/>
               </w:rPr>
@@ -457,7 +410,7 @@
         <w:trPr/>
         <w:tc>
           <w:tcPr>
-            <w:tcW w:w="2800" w:type="dxa"/>
+            <w:tcW w:w="2799" w:type="dxa"/>
             <w:tcBorders>
               <w:top w:val="single" w:sz="4" w:space="0" w:color="000000"/>
               <w:left w:val="single" w:sz="4" w:space="0" w:color="000000"/>
@@ -487,7 +440,7 @@
         </w:tc>
         <w:tc>
           <w:tcPr>
-            <w:tcW w:w="3133" w:type="dxa"/>
+            <w:tcW w:w="3134" w:type="dxa"/>
             <w:gridSpan w:val="2"/>
             <w:tcBorders>
               <w:top w:val="single" w:sz="4" w:space="0" w:color="000000"/>
@@ -552,7 +505,7 @@
         <w:trPr/>
         <w:tc>
           <w:tcPr>
-            <w:tcW w:w="2800" w:type="dxa"/>
+            <w:tcW w:w="2799" w:type="dxa"/>
             <w:tcBorders>
               <w:top w:val="single" w:sz="4" w:space="0" w:color="000000"/>
               <w:left w:val="single" w:sz="4" w:space="0" w:color="000000"/>
@@ -582,7 +535,7 @@
         </w:tc>
         <w:tc>
           <w:tcPr>
-            <w:tcW w:w="3133" w:type="dxa"/>
+            <w:tcW w:w="3134" w:type="dxa"/>
             <w:gridSpan w:val="2"/>
             <w:tcBorders>
               <w:top w:val="single" w:sz="4" w:space="0" w:color="000000"/>
@@ -647,7 +600,7 @@
         <w:trPr/>
         <w:tc>
           <w:tcPr>
-            <w:tcW w:w="2800" w:type="dxa"/>
+            <w:tcW w:w="2799" w:type="dxa"/>
             <w:tcBorders>
               <w:top w:val="single" w:sz="4" w:space="0" w:color="000000"/>
               <w:left w:val="single" w:sz="4" w:space="0" w:color="000000"/>
@@ -677,7 +630,7 @@
         </w:tc>
         <w:tc>
           <w:tcPr>
-            <w:tcW w:w="3133" w:type="dxa"/>
+            <w:tcW w:w="3134" w:type="dxa"/>
             <w:gridSpan w:val="2"/>
             <w:tcBorders>
               <w:top w:val="single" w:sz="4" w:space="0" w:color="000000"/>
@@ -744,7 +697,7 @@
         </w:trPr>
         <w:tc>
           <w:tcPr>
-            <w:tcW w:w="2800" w:type="dxa"/>
+            <w:tcW w:w="2799" w:type="dxa"/>
             <w:tcBorders>
               <w:top w:val="single" w:sz="4" w:space="0" w:color="000000"/>
               <w:left w:val="single" w:sz="4" w:space="0" w:color="000000"/>
@@ -774,7 +727,7 @@
         </w:tc>
         <w:tc>
           <w:tcPr>
-            <w:tcW w:w="3133" w:type="dxa"/>
+            <w:tcW w:w="3134" w:type="dxa"/>
             <w:gridSpan w:val="2"/>
             <w:tcBorders>
               <w:top w:val="single" w:sz="4" w:space="0" w:color="000000"/>
@@ -841,7 +794,7 @@
         </w:trPr>
         <w:tc>
           <w:tcPr>
-            <w:tcW w:w="2800" w:type="dxa"/>
+            <w:tcW w:w="2799" w:type="dxa"/>
             <w:tcBorders>
               <w:left w:val="single" w:sz="4" w:space="0" w:color="000000"/>
               <w:bottom w:val="single" w:sz="4" w:space="0" w:color="000000"/>
@@ -870,7 +823,7 @@
         </w:tc>
         <w:tc>
           <w:tcPr>
-            <w:tcW w:w="3133" w:type="dxa"/>
+            <w:tcW w:w="3134" w:type="dxa"/>
             <w:gridSpan w:val="2"/>
             <w:tcBorders>
               <w:left w:val="single" w:sz="4" w:space="0" w:color="000000"/>
@@ -1055,15 +1008,7 @@
                 <w:sz w:val="22"/>
                 <w:szCs w:val="22"/>
               </w:rPr>
-              <w:t xml:space="preserve">Validação de sprint </w:t>
-            </w:r>
-            <w:r>
-              <w:rPr>
-                <w:rFonts w:eastAsia="Calibri" w:ascii="Calibri" w:hAnsi="Calibri"/>
-                <w:sz w:val="22"/>
-                <w:szCs w:val="22"/>
-              </w:rPr>
-              <w:t>2</w:t>
+              <w:t>Validação de sprint 2</w:t>
             </w:r>
           </w:p>
           <w:p>
@@ -1196,23 +1141,6 @@
                 <w:sz w:val="22"/>
                 <w:szCs w:val="22"/>
               </w:rPr>
-            </w:r>
-          </w:p>
-          <w:p>
-            <w:pPr>
-              <w:pStyle w:val="Normal"/>
-              <w:rPr>
-                <w:rFonts w:ascii="Calibri" w:hAnsi="Calibri" w:eastAsia="Calibri"/>
-                <w:sz w:val="22"/>
-                <w:szCs w:val="22"/>
-              </w:rPr>
-            </w:pPr>
-            <w:r>
-              <w:rPr>
-                <w:rFonts w:eastAsia="Calibri" w:ascii="Calibri" w:hAnsi="Calibri"/>
-                <w:sz w:val="22"/>
-                <w:szCs w:val="22"/>
-              </w:rPr>
               <w:t>Reunião com Cliente:</w:t>
             </w:r>
           </w:p>
@@ -1231,28 +1159,24 @@
                 <w:sz w:val="22"/>
                 <w:szCs w:val="22"/>
               </w:rPr>
-              <w:t xml:space="preserve">Na reunião </w:t>
-            </w:r>
-            <w:r>
-              <w:rPr>
-                <w:rFonts w:eastAsia="Calibri" w:ascii="Calibri" w:hAnsi="Calibri"/>
-                <w:sz w:val="22"/>
-                <w:szCs w:val="22"/>
-              </w:rPr>
-              <w:t>como cliente foi apresentado e discutido sobre o protótipo, suas funcionalidades e o modo de funcionamento.</w:t>
-            </w:r>
-          </w:p>
-          <w:p>
-            <w:pPr>
-              <w:pStyle w:val="Normal"/>
-              <w:rPr>
-                <w:rFonts w:ascii="Calibri" w:hAnsi="Calibri" w:eastAsia="Calibri"/>
-                <w:sz w:val="22"/>
-                <w:szCs w:val="22"/>
-              </w:rPr>
-            </w:pPr>
-            <w:r>
-              <w:rPr/>
+              <w:t>Na reunião como cliente foi apresentado e discutido sobre o protótipo, suas funcionalidades e o modo de funcionamento.</w:t>
+            </w:r>
+          </w:p>
+          <w:p>
+            <w:pPr>
+              <w:pStyle w:val="Normal"/>
+              <w:rPr>
+                <w:rFonts w:ascii="Calibri" w:hAnsi="Calibri" w:eastAsia="Calibri"/>
+                <w:sz w:val="22"/>
+                <w:szCs w:val="22"/>
+              </w:rPr>
+            </w:pPr>
+            <w:r>
+              <w:rPr>
+                <w:rFonts w:eastAsia="Calibri" w:ascii="Calibri" w:hAnsi="Calibri"/>
+                <w:sz w:val="22"/>
+                <w:szCs w:val="22"/>
+              </w:rPr>
             </w:r>
           </w:p>
           <w:p>
@@ -1437,7 +1361,7 @@
         <w:trPr/>
         <w:tc>
           <w:tcPr>
-            <w:tcW w:w="4361" w:type="dxa"/>
+            <w:tcW w:w="4360" w:type="dxa"/>
             <w:gridSpan w:val="2"/>
             <w:tcBorders>
               <w:top w:val="single" w:sz="4" w:space="0" w:color="000000"/>
@@ -1468,7 +1392,7 @@
         </w:tc>
         <w:tc>
           <w:tcPr>
-            <w:tcW w:w="1984" w:type="dxa"/>
+            <w:tcW w:w="1985" w:type="dxa"/>
             <w:gridSpan w:val="2"/>
             <w:tcBorders>
               <w:top w:val="single" w:sz="4" w:space="0" w:color="000000"/>
@@ -1532,7 +1456,7 @@
         <w:trPr/>
         <w:tc>
           <w:tcPr>
-            <w:tcW w:w="4361" w:type="dxa"/>
+            <w:tcW w:w="4360" w:type="dxa"/>
             <w:gridSpan w:val="2"/>
             <w:tcBorders>
               <w:top w:val="single" w:sz="4" w:space="0" w:color="000000"/>
@@ -1563,7 +1487,7 @@
         </w:tc>
         <w:tc>
           <w:tcPr>
-            <w:tcW w:w="1984" w:type="dxa"/>
+            <w:tcW w:w="1985" w:type="dxa"/>
             <w:gridSpan w:val="2"/>
             <w:tcBorders>
               <w:top w:val="single" w:sz="4" w:space="0" w:color="000000"/>
@@ -1588,15 +1512,7 @@
                 <w:sz w:val="22"/>
                 <w:szCs w:val="22"/>
               </w:rPr>
-              <w:t>25</w:t>
-            </w:r>
-            <w:r>
-              <w:rPr>
-                <w:rFonts w:eastAsia="Calibri" w:ascii="Calibri" w:hAnsi="Calibri"/>
-                <w:sz w:val="22"/>
-                <w:szCs w:val="22"/>
-              </w:rPr>
-              <w:t>/09/2025</w:t>
+              <w:t>25/09/2025</w:t>
             </w:r>
           </w:p>
         </w:tc>
@@ -1702,7 +1618,7 @@
                 <wp:anchor behindDoc="0" distT="0" distB="0" distL="0" distR="0" simplePos="0" locked="0" layoutInCell="0" allowOverlap="1" relativeHeight="4">
                   <wp:simplePos x="0" y="0"/>
                   <wp:positionH relativeFrom="column">
-                    <wp:align>center</wp:align>
+                    <wp:posOffset>0</wp:posOffset>
                   </wp:positionH>
                   <wp:positionV relativeFrom="paragraph">
                     <wp:posOffset>635</wp:posOffset>
@@ -1743,6 +1659,51 @@
                   </a:graphic>
                 </wp:anchor>
               </w:drawing>
+              <w:drawing>
+                <wp:anchor behindDoc="0" distT="0" distB="0" distL="0" distR="0" simplePos="0" locked="0" layoutInCell="0" allowOverlap="1" relativeHeight="5">
+                  <wp:simplePos x="0" y="0"/>
+                  <wp:positionH relativeFrom="column">
+                    <wp:posOffset>13970</wp:posOffset>
+                  </wp:positionH>
+                  <wp:positionV relativeFrom="paragraph">
+                    <wp:posOffset>3194685</wp:posOffset>
+                  </wp:positionV>
+                  <wp:extent cx="5358130" cy="4018280"/>
+                  <wp:effectExtent l="0" t="0" r="0" b="0"/>
+                  <wp:wrapSquare wrapText="largest"/>
+                  <wp:docPr id="2" name="Image2" descr=""/>
+                  <wp:cNvGraphicFramePr>
+                    <a:graphicFrameLocks xmlns:a="http://schemas.openxmlformats.org/drawingml/2006/main" noChangeAspect="1"/>
+                  </wp:cNvGraphicFramePr>
+                  <a:graphic xmlns:a="http://schemas.openxmlformats.org/drawingml/2006/main">
+                    <a:graphicData uri="http://schemas.openxmlformats.org/drawingml/2006/picture">
+                      <pic:pic xmlns:pic="http://schemas.openxmlformats.org/drawingml/2006/picture">
+                        <pic:nvPicPr>
+                          <pic:cNvPr id="2" name="Image2" descr=""/>
+                          <pic:cNvPicPr>
+                            <a:picLocks noChangeAspect="1" noChangeArrowheads="1"/>
+                          </pic:cNvPicPr>
+                        </pic:nvPicPr>
+                        <pic:blipFill>
+                          <a:blip r:embed="rId3"/>
+                          <a:stretch>
+                            <a:fillRect/>
+                          </a:stretch>
+                        </pic:blipFill>
+                        <pic:spPr bwMode="auto">
+                          <a:xfrm>
+                            <a:off x="0" y="0"/>
+                            <a:ext cx="5358130" cy="4018280"/>
+                          </a:xfrm>
+                          <a:prstGeom prst="rect">
+                            <a:avLst/>
+                          </a:prstGeom>
+                        </pic:spPr>
+                      </pic:pic>
+                    </a:graphicData>
+                  </a:graphic>
+                </wp:anchor>
+              </w:drawing>
             </w:r>
           </w:p>
         </w:tc>
@@ -1776,9 +1737,9 @@
       </w:r>
     </w:p>
     <w:sectPr>
-      <w:headerReference w:type="even" r:id="rId3"/>
-      <w:headerReference w:type="default" r:id="rId4"/>
-      <w:headerReference w:type="first" r:id="rId5"/>
+      <w:headerReference w:type="even" r:id="rId4"/>
+      <w:headerReference w:type="default" r:id="rId5"/>
+      <w:headerReference w:type="first" r:id="rId6"/>
       <w:type w:val="nextPage"/>
       <w:pgSz w:w="11906" w:h="16838"/>
       <w:pgMar w:left="1701" w:right="1701" w:gutter="0" w:header="708" w:top="1417" w:footer="0" w:bottom="1417"/>
@@ -1864,7 +1825,7 @@
                 <wp:extent cx="839470" cy="560070"/>
                 <wp:effectExtent l="0" t="0" r="0" b="0"/>
                 <wp:wrapSquare wrapText="bothSides"/>
-                <wp:docPr id="2" name="Imagem 1" descr="PUC Minas"/>
+                <wp:docPr id="3" name="Imagem 1" descr="PUC Minas"/>
                 <wp:cNvGraphicFramePr>
                   <a:graphicFrameLocks xmlns:a="http://schemas.openxmlformats.org/drawingml/2006/main" noChangeAspect="1"/>
                 </wp:cNvGraphicFramePr>
@@ -1872,7 +1833,7 @@
                   <a:graphicData uri="http://schemas.openxmlformats.org/drawingml/2006/picture">
                     <pic:pic xmlns:pic="http://schemas.openxmlformats.org/drawingml/2006/picture">
                       <pic:nvPicPr>
-                        <pic:cNvPr id="2" name="Imagem 1" descr="PUC Minas"/>
+                        <pic:cNvPr id="3" name="Imagem 1" descr="PUC Minas"/>
                         <pic:cNvPicPr>
                           <a:picLocks noChangeAspect="1" noChangeArrowheads="1"/>
                         </pic:cNvPicPr>
@@ -2049,7 +2010,7 @@
                 <wp:extent cx="839470" cy="560070"/>
                 <wp:effectExtent l="0" t="0" r="0" b="0"/>
                 <wp:wrapSquare wrapText="bothSides"/>
-                <wp:docPr id="3" name="Imagem 1" descr="PUC Minas"/>
+                <wp:docPr id="4" name="Imagem 1" descr="PUC Minas"/>
                 <wp:cNvGraphicFramePr>
                   <a:graphicFrameLocks xmlns:a="http://schemas.openxmlformats.org/drawingml/2006/main" noChangeAspect="1"/>
                 </wp:cNvGraphicFramePr>
@@ -2057,7 +2018,7 @@
                   <a:graphicData uri="http://schemas.openxmlformats.org/drawingml/2006/picture">
                     <pic:pic xmlns:pic="http://schemas.openxmlformats.org/drawingml/2006/picture">
                       <pic:nvPicPr>
-                        <pic:cNvPr id="3" name="Imagem 1" descr="PUC Minas"/>
+                        <pic:cNvPr id="4" name="Imagem 1" descr="PUC Minas"/>
                         <pic:cNvPicPr>
                           <a:picLocks noChangeAspect="1" noChangeArrowheads="1"/>
                         </pic:cNvPicPr>

</xml_diff>